<commit_message>
api, login, registro y sketching
</commit_message>
<xml_diff>
--- a/Descripción.docx
+++ b/Descripción.docx
@@ -4,21 +4,69 @@
   <w:body>
     <w:p>
       <w:pPr>
+        <w:jc w:val="center"/>
+        <w:rPr>
+          <w:b/>
+          <w:i/>
+          <w:sz w:val="40"/>
+          <w:szCs w:val="40"/>
+          <w:u w:val="single"/>
+        </w:rPr>
+      </w:pPr>
+      <w:proofErr w:type="spellStart"/>
+      <w:r>
+        <w:rPr>
+          <w:b/>
+          <w:i/>
+          <w:sz w:val="40"/>
+          <w:szCs w:val="40"/>
+          <w:u w:val="single"/>
+        </w:rPr>
+        <w:t>AppKids</w:t>
+      </w:r>
+      <w:proofErr w:type="spellEnd"/>
+    </w:p>
+    <w:p>
+      <w:pPr>
         <w:jc w:val="both"/>
-      </w:pPr>
-      <w:r>
+        <w:rPr>
+          <w:sz w:val="24"/>
+          <w:szCs w:val="24"/>
+        </w:rPr>
+      </w:pPr>
+      <w:r>
+        <w:rPr>
+          <w:sz w:val="24"/>
+          <w:szCs w:val="24"/>
+        </w:rPr>
         <w:t>Mi proyecto va a consistir en una web y app sobre un listad</w:t>
       </w:r>
       <w:r>
+        <w:rPr>
+          <w:sz w:val="24"/>
+          <w:szCs w:val="24"/>
+        </w:rPr>
         <w:t xml:space="preserve">o de guarderías y particulares que hay </w:t>
       </w:r>
       <w:r>
+        <w:rPr>
+          <w:sz w:val="24"/>
+          <w:szCs w:val="24"/>
+        </w:rPr>
         <w:t>para cuidar a niños.</w:t>
       </w:r>
       <w:r>
+        <w:rPr>
+          <w:sz w:val="24"/>
+          <w:szCs w:val="24"/>
+        </w:rPr>
         <w:t xml:space="preserve"> Es una idea que se ve en foros o webs para buscar canguros, pero aún no he visto una app de este estilo.</w:t>
       </w:r>
       <w:r>
+        <w:rPr>
+          <w:sz w:val="24"/>
+          <w:szCs w:val="24"/>
+        </w:rPr>
         <w:t xml:space="preserve"> </w:t>
       </w:r>
     </w:p>
@@ -30,25 +78,113 @@
           <w:numId w:val="1"/>
         </w:numPr>
         <w:jc w:val="both"/>
-      </w:pPr>
-      <w:r>
-        <w:t xml:space="preserve">La web angular se encargará de la gestión de cuentas, más destinada a los </w:t>
+        <w:rPr>
+          <w:sz w:val="24"/>
+          <w:szCs w:val="24"/>
+        </w:rPr>
+      </w:pPr>
+      <w:r>
+        <w:rPr>
+          <w:sz w:val="24"/>
+          <w:szCs w:val="24"/>
+        </w:rPr>
+        <w:t xml:space="preserve">La web </w:t>
+      </w:r>
+      <w:r>
+        <w:rPr>
+          <w:sz w:val="24"/>
+          <w:szCs w:val="24"/>
+        </w:rPr>
+        <w:t xml:space="preserve">en </w:t>
+      </w:r>
+      <w:r>
+        <w:rPr>
+          <w:sz w:val="24"/>
+          <w:szCs w:val="24"/>
+        </w:rPr>
+        <w:t xml:space="preserve">angular se encargará de la gestión de cuentas, más destinada a los </w:t>
       </w:r>
       <w:proofErr w:type="spellStart"/>
       <w:r>
+        <w:rPr>
+          <w:sz w:val="24"/>
+          <w:szCs w:val="24"/>
+        </w:rPr>
         <w:t>admin</w:t>
       </w:r>
       <w:proofErr w:type="spellEnd"/>
       <w:r>
+        <w:rPr>
+          <w:sz w:val="24"/>
+          <w:szCs w:val="24"/>
+        </w:rPr>
         <w:t>, para darse de alta tanto como guardería, como de canguro</w:t>
       </w:r>
       <w:r>
-        <w:t xml:space="preserve">. Será una web sencilla que lleve la gestión de las </w:t>
-      </w:r>
-      <w:r>
+        <w:rPr>
+          <w:sz w:val="24"/>
+          <w:szCs w:val="24"/>
+        </w:rPr>
+        <w:t xml:space="preserve"> y t</w:t>
+      </w:r>
+      <w:r>
+        <w:rPr>
+          <w:sz w:val="24"/>
+          <w:szCs w:val="24"/>
+        </w:rPr>
+        <w:t xml:space="preserve">endrá la funcionalidad de añadir, actualizar y borrar siendo guarderías o canguros y los </w:t>
+      </w:r>
+      <w:proofErr w:type="spellStart"/>
+      <w:r>
+        <w:rPr>
+          <w:sz w:val="24"/>
+          <w:szCs w:val="24"/>
+        </w:rPr>
+        <w:t>admin</w:t>
+      </w:r>
+      <w:proofErr w:type="spellEnd"/>
+      <w:r>
+        <w:rPr>
+          <w:sz w:val="24"/>
+          <w:szCs w:val="24"/>
+        </w:rPr>
+        <w:t xml:space="preserve"> podrán borrar usuarios y añadir otros </w:t>
+      </w:r>
+      <w:proofErr w:type="spellStart"/>
+      <w:r>
+        <w:rPr>
+          <w:sz w:val="24"/>
+          <w:szCs w:val="24"/>
+        </w:rPr>
+        <w:t>admin</w:t>
+      </w:r>
+      <w:proofErr w:type="spellEnd"/>
+      <w:r>
+        <w:rPr>
+          <w:sz w:val="24"/>
+          <w:szCs w:val="24"/>
+        </w:rPr>
+        <w:t>.</w:t>
+      </w:r>
+      <w:r>
+        <w:rPr>
+          <w:sz w:val="24"/>
+          <w:szCs w:val="24"/>
+        </w:rPr>
+        <w:t xml:space="preserve"> Será una web sencilla que lleve la gestión de las </w:t>
+      </w:r>
+      <w:r>
+        <w:rPr>
+          <w:sz w:val="24"/>
+          <w:szCs w:val="24"/>
+        </w:rPr>
         <w:t xml:space="preserve">cuentas porque </w:t>
       </w:r>
       <w:r>
+        <w:rPr>
+          <w:sz w:val="24"/>
+          <w:szCs w:val="24"/>
+        </w:rPr>
         <w:t xml:space="preserve">más visible será la del cliente en la app. </w:t>
       </w:r>
     </w:p>
@@ -56,6 +192,10 @@
       <w:pPr>
         <w:pStyle w:val="Prrafodelista"/>
         <w:jc w:val="both"/>
+        <w:rPr>
+          <w:sz w:val="24"/>
+          <w:szCs w:val="24"/>
+        </w:rPr>
       </w:pPr>
     </w:p>
     <w:p>
@@ -66,45 +206,201 @@
           <w:numId w:val="1"/>
         </w:numPr>
         <w:jc w:val="both"/>
-      </w:pPr>
-      <w:r>
+        <w:rPr>
+          <w:sz w:val="24"/>
+          <w:szCs w:val="24"/>
+        </w:rPr>
+      </w:pPr>
+      <w:r>
+        <w:rPr>
+          <w:sz w:val="24"/>
+          <w:szCs w:val="24"/>
+        </w:rPr>
         <w:t xml:space="preserve">La app </w:t>
       </w:r>
+      <w:r>
+        <w:rPr>
+          <w:sz w:val="24"/>
+          <w:szCs w:val="24"/>
+        </w:rPr>
+        <w:t xml:space="preserve">en </w:t>
+      </w:r>
       <w:proofErr w:type="spellStart"/>
       <w:r>
+        <w:rPr>
+          <w:sz w:val="24"/>
+          <w:szCs w:val="24"/>
+        </w:rPr>
         <w:t>android</w:t>
       </w:r>
       <w:proofErr w:type="spellEnd"/>
       <w:r>
+        <w:rPr>
+          <w:sz w:val="24"/>
+          <w:szCs w:val="24"/>
+        </w:rPr>
         <w:t xml:space="preserve"> se encargará de la parte del cliente. </w:t>
       </w:r>
       <w:r>
+        <w:rPr>
+          <w:sz w:val="24"/>
+          <w:szCs w:val="24"/>
+        </w:rPr>
         <w:t>T</w:t>
       </w:r>
       <w:r>
+        <w:rPr>
+          <w:sz w:val="24"/>
+          <w:szCs w:val="24"/>
+        </w:rPr>
         <w:t>endrás que estar registrado para acceder a la app. Tendrá un uso sencillo para facilitar a los padr</w:t>
       </w:r>
       <w:r>
+        <w:rPr>
+          <w:sz w:val="24"/>
+          <w:szCs w:val="24"/>
+        </w:rPr>
         <w:t>es los servicios, teniendo ú</w:t>
       </w:r>
       <w:r>
+        <w:rPr>
+          <w:sz w:val="24"/>
+          <w:szCs w:val="24"/>
+        </w:rPr>
         <w:t>nicamente un listado de empresas y particulares por separado y luego un seguimiento del hijo.</w:t>
       </w:r>
       <w:r>
+        <w:rPr>
+          <w:sz w:val="24"/>
+          <w:szCs w:val="24"/>
+        </w:rPr>
         <w:t xml:space="preserve"> Gracias a la utilización de google </w:t>
       </w:r>
       <w:proofErr w:type="spellStart"/>
       <w:r>
+        <w:rPr>
+          <w:sz w:val="24"/>
+          <w:szCs w:val="24"/>
+        </w:rPr>
         <w:t>maps</w:t>
       </w:r>
       <w:proofErr w:type="spellEnd"/>
       <w:r>
+        <w:rPr>
+          <w:sz w:val="24"/>
+          <w:szCs w:val="24"/>
+        </w:rPr>
         <w:t xml:space="preserve"> para ver las guarderías o particulares que estén más cerca, en caso de que su preferencia sea la cercanía, para facilitársela. </w:t>
       </w:r>
-    </w:p>
-    <w:p/>
-    <w:p>
-      <w:r>
+      <w:r>
+        <w:rPr>
+          <w:sz w:val="24"/>
+          <w:szCs w:val="24"/>
+        </w:rPr>
+        <w:t xml:space="preserve">En la app solo podrán acceder y registrarse los clientes que quieran utilizar los servicios. Desde Android podrás añadir a </w:t>
+      </w:r>
+      <w:proofErr w:type="spellStart"/>
+      <w:r>
+        <w:rPr>
+          <w:sz w:val="24"/>
+          <w:szCs w:val="24"/>
+        </w:rPr>
+        <w:t>niñ@s</w:t>
+      </w:r>
+      <w:proofErr w:type="spellEnd"/>
+      <w:r>
+        <w:rPr>
+          <w:sz w:val="24"/>
+          <w:szCs w:val="24"/>
+        </w:rPr>
+        <w:t xml:space="preserve"> para que la guardería o el canguro </w:t>
+      </w:r>
+      <w:r>
+        <w:rPr>
+          <w:sz w:val="24"/>
+          <w:szCs w:val="24"/>
+        </w:rPr>
+        <w:t xml:space="preserve">puedan saber información del </w:t>
+      </w:r>
+      <w:proofErr w:type="spellStart"/>
+      <w:r>
+        <w:rPr>
+          <w:sz w:val="24"/>
+          <w:szCs w:val="24"/>
+        </w:rPr>
+        <w:t>niñ</w:t>
+      </w:r>
+      <w:proofErr w:type="spellEnd"/>
+      <w:r>
+        <w:rPr>
+          <w:sz w:val="24"/>
+          <w:szCs w:val="24"/>
+        </w:rPr>
+        <w:t xml:space="preserve">@ que van a cuidar, en este </w:t>
+      </w:r>
+      <w:proofErr w:type="spellStart"/>
+      <w:r>
+        <w:rPr>
+          <w:sz w:val="24"/>
+          <w:szCs w:val="24"/>
+        </w:rPr>
+        <w:t>crud</w:t>
+      </w:r>
+      <w:proofErr w:type="spellEnd"/>
+      <w:r>
+        <w:rPr>
+          <w:sz w:val="24"/>
+          <w:szCs w:val="24"/>
+        </w:rPr>
+        <w:t xml:space="preserve"> podrás añadir, actualizar y borrar. Se listarán las guarderías y canguros y gracias a google </w:t>
+      </w:r>
+      <w:proofErr w:type="spellStart"/>
+      <w:r>
+        <w:rPr>
+          <w:sz w:val="24"/>
+          <w:szCs w:val="24"/>
+        </w:rPr>
+        <w:t>maps</w:t>
+      </w:r>
+      <w:proofErr w:type="spellEnd"/>
+      <w:r>
+        <w:rPr>
+          <w:sz w:val="24"/>
+          <w:szCs w:val="24"/>
+        </w:rPr>
+        <w:t xml:space="preserve"> podrás ver los sitios más cercanos registrados para llevar al </w:t>
+      </w:r>
+      <w:proofErr w:type="spellStart"/>
+      <w:r>
+        <w:rPr>
+          <w:sz w:val="24"/>
+          <w:szCs w:val="24"/>
+        </w:rPr>
+        <w:t>niñ</w:t>
+      </w:r>
+      <w:proofErr w:type="spellEnd"/>
+      <w:r>
+        <w:rPr>
+          <w:sz w:val="24"/>
+          <w:szCs w:val="24"/>
+        </w:rPr>
+        <w:t>@. Después de probar el servicio se le podrán valorar a los canguros o guarderías.</w:t>
+      </w:r>
+      <w:bookmarkStart w:id="0" w:name="_GoBack"/>
+      <w:bookmarkEnd w:id="0"/>
+    </w:p>
+    <w:p>
+      <w:pPr>
+        <w:rPr>
+          <w:sz w:val="24"/>
+          <w:szCs w:val="24"/>
+        </w:rPr>
+      </w:pPr>
+      <w:r>
+        <w:rPr>
+          <w:sz w:val="24"/>
+          <w:szCs w:val="24"/>
+        </w:rPr>
         <w:t xml:space="preserve">Clases: </w:t>
       </w:r>
     </w:p>
@@ -115,8 +411,16 @@
           <w:ilvl w:val="0"/>
           <w:numId w:val="2"/>
         </w:numPr>
-      </w:pPr>
-      <w:r>
+        <w:rPr>
+          <w:sz w:val="24"/>
+          <w:szCs w:val="24"/>
+        </w:rPr>
+      </w:pPr>
+      <w:r>
+        <w:rPr>
+          <w:sz w:val="24"/>
+          <w:szCs w:val="24"/>
+        </w:rPr>
         <w:t>Usuarios</w:t>
       </w:r>
     </w:p>
@@ -127,9 +431,17 @@
           <w:ilvl w:val="0"/>
           <w:numId w:val="2"/>
         </w:numPr>
+        <w:rPr>
+          <w:sz w:val="24"/>
+          <w:szCs w:val="24"/>
+        </w:rPr>
       </w:pPr>
       <w:proofErr w:type="spellStart"/>
       <w:r>
+        <w:rPr>
+          <w:sz w:val="24"/>
+          <w:szCs w:val="24"/>
+        </w:rPr>
         <w:t>Guarderias</w:t>
       </w:r>
       <w:proofErr w:type="spellEnd"/>
@@ -141,8 +453,16 @@
           <w:ilvl w:val="0"/>
           <w:numId w:val="2"/>
         </w:numPr>
-      </w:pPr>
-      <w:r>
+        <w:rPr>
+          <w:sz w:val="24"/>
+          <w:szCs w:val="24"/>
+        </w:rPr>
+      </w:pPr>
+      <w:r>
+        <w:rPr>
+          <w:sz w:val="24"/>
+          <w:szCs w:val="24"/>
+        </w:rPr>
         <w:t>Canguros</w:t>
       </w:r>
     </w:p>
@@ -153,11 +473,23 @@
           <w:ilvl w:val="0"/>
           <w:numId w:val="2"/>
         </w:numPr>
-      </w:pPr>
-      <w:r>
+        <w:rPr>
+          <w:sz w:val="24"/>
+          <w:szCs w:val="24"/>
+        </w:rPr>
+      </w:pPr>
+      <w:r>
+        <w:rPr>
+          <w:sz w:val="24"/>
+          <w:szCs w:val="24"/>
+        </w:rPr>
         <w:t>Seguimiento</w:t>
       </w:r>
       <w:r>
+        <w:rPr>
+          <w:sz w:val="24"/>
+          <w:szCs w:val="24"/>
+        </w:rPr>
         <w:t>: aun no desarrollada.</w:t>
       </w:r>
     </w:p>
@@ -168,37 +500,74 @@
           <w:ilvl w:val="0"/>
           <w:numId w:val="2"/>
         </w:numPr>
+        <w:rPr>
+          <w:sz w:val="24"/>
+          <w:szCs w:val="24"/>
+        </w:rPr>
       </w:pPr>
       <w:proofErr w:type="spellStart"/>
       <w:r>
+        <w:rPr>
+          <w:sz w:val="24"/>
+          <w:szCs w:val="24"/>
+        </w:rPr>
         <w:t>Valoracion</w:t>
       </w:r>
       <w:proofErr w:type="spellEnd"/>
       <w:r>
+        <w:rPr>
+          <w:sz w:val="24"/>
+          <w:szCs w:val="24"/>
+        </w:rPr>
         <w:t xml:space="preserve">: está creada en el </w:t>
       </w:r>
       <w:proofErr w:type="spellStart"/>
       <w:proofErr w:type="gramStart"/>
       <w:r>
+        <w:rPr>
+          <w:sz w:val="24"/>
+          <w:szCs w:val="24"/>
+        </w:rPr>
         <w:t>sketching</w:t>
       </w:r>
       <w:proofErr w:type="spellEnd"/>
       <w:proofErr w:type="gramEnd"/>
       <w:r>
+        <w:rPr>
+          <w:sz w:val="24"/>
+          <w:szCs w:val="24"/>
+        </w:rPr>
         <w:t xml:space="preserve"> pero </w:t>
       </w:r>
       <w:proofErr w:type="spellStart"/>
       <w:r>
+        <w:rPr>
+          <w:sz w:val="24"/>
+          <w:szCs w:val="24"/>
+        </w:rPr>
         <w:t>nosé</w:t>
       </w:r>
       <w:proofErr w:type="spellEnd"/>
       <w:r>
+        <w:rPr>
+          <w:sz w:val="24"/>
+          <w:szCs w:val="24"/>
+        </w:rPr>
         <w:t xml:space="preserve"> como incluirla en el diagrama de clases.</w:t>
       </w:r>
     </w:p>
-    <w:p/>
-    <w:p>
-      <w:r>
+    <w:p>
+      <w:pPr>
+        <w:rPr>
+          <w:sz w:val="24"/>
+          <w:szCs w:val="24"/>
+        </w:rPr>
+      </w:pPr>
+      <w:r>
+        <w:rPr>
+          <w:sz w:val="24"/>
+          <w:szCs w:val="24"/>
+        </w:rPr>
         <w:t>Pantallas:</w:t>
       </w:r>
     </w:p>
@@ -209,13 +578,25 @@
           <w:ilvl w:val="0"/>
           <w:numId w:val="3"/>
         </w:numPr>
+        <w:rPr>
+          <w:sz w:val="24"/>
+          <w:szCs w:val="24"/>
+        </w:rPr>
       </w:pPr>
       <w:proofErr w:type="spellStart"/>
       <w:r>
+        <w:rPr>
+          <w:sz w:val="24"/>
+          <w:szCs w:val="24"/>
+        </w:rPr>
         <w:t>Login</w:t>
       </w:r>
       <w:proofErr w:type="spellEnd"/>
       <w:r>
+        <w:rPr>
+          <w:sz w:val="24"/>
+          <w:szCs w:val="24"/>
+        </w:rPr>
         <w:t xml:space="preserve"> y registro</w:t>
       </w:r>
     </w:p>
@@ -226,15 +607,18 @@
           <w:ilvl w:val="0"/>
           <w:numId w:val="3"/>
         </w:numPr>
-      </w:pPr>
-      <w:r>
-        <w:t xml:space="preserve">Lista de </w:t>
-      </w:r>
-      <w:proofErr w:type="spellStart"/>
-      <w:r>
-        <w:t>guarderias</w:t>
-      </w:r>
-      <w:proofErr w:type="spellEnd"/>
+        <w:rPr>
+          <w:sz w:val="24"/>
+          <w:szCs w:val="24"/>
+        </w:rPr>
+      </w:pPr>
+      <w:r>
+        <w:rPr>
+          <w:sz w:val="24"/>
+          <w:szCs w:val="24"/>
+        </w:rPr>
+        <w:t>Perfil</w:t>
+      </w:r>
     </w:p>
     <w:p>
       <w:pPr>
@@ -243,12 +627,24 @@
           <w:ilvl w:val="0"/>
           <w:numId w:val="3"/>
         </w:numPr>
-      </w:pPr>
-      <w:r>
-        <w:t xml:space="preserve">Detalle </w:t>
+        <w:rPr>
+          <w:sz w:val="24"/>
+          <w:szCs w:val="24"/>
+        </w:rPr>
+      </w:pPr>
+      <w:r>
+        <w:rPr>
+          <w:sz w:val="24"/>
+          <w:szCs w:val="24"/>
+        </w:rPr>
+        <w:t xml:space="preserve">Lista de </w:t>
       </w:r>
       <w:proofErr w:type="spellStart"/>
       <w:r>
+        <w:rPr>
+          <w:sz w:val="24"/>
+          <w:szCs w:val="24"/>
+        </w:rPr>
         <w:t>guarderias</w:t>
       </w:r>
       <w:proofErr w:type="spellEnd"/>
@@ -260,10 +656,27 @@
           <w:ilvl w:val="0"/>
           <w:numId w:val="3"/>
         </w:numPr>
-      </w:pPr>
-      <w:r>
-        <w:t>Lista de canguros</w:t>
-      </w:r>
+        <w:rPr>
+          <w:sz w:val="24"/>
+          <w:szCs w:val="24"/>
+        </w:rPr>
+      </w:pPr>
+      <w:r>
+        <w:rPr>
+          <w:sz w:val="24"/>
+          <w:szCs w:val="24"/>
+        </w:rPr>
+        <w:t xml:space="preserve">Detalle </w:t>
+      </w:r>
+      <w:proofErr w:type="spellStart"/>
+      <w:r>
+        <w:rPr>
+          <w:sz w:val="24"/>
+          <w:szCs w:val="24"/>
+        </w:rPr>
+        <w:t>guarderias</w:t>
+      </w:r>
+      <w:proofErr w:type="spellEnd"/>
     </w:p>
     <w:p>
       <w:pPr>
@@ -272,9 +685,17 @@
           <w:ilvl w:val="0"/>
           <w:numId w:val="3"/>
         </w:numPr>
-      </w:pPr>
-      <w:r>
-        <w:t>Detalle canguros</w:t>
+        <w:rPr>
+          <w:sz w:val="24"/>
+          <w:szCs w:val="24"/>
+        </w:rPr>
+      </w:pPr>
+      <w:r>
+        <w:rPr>
+          <w:sz w:val="24"/>
+          <w:szCs w:val="24"/>
+        </w:rPr>
+        <w:t>Lista de canguros</w:t>
       </w:r>
     </w:p>
     <w:p>
@@ -284,9 +705,17 @@
           <w:ilvl w:val="0"/>
           <w:numId w:val="3"/>
         </w:numPr>
-      </w:pPr>
-      <w:r>
-        <w:t>Seguimiento</w:t>
+        <w:rPr>
+          <w:sz w:val="24"/>
+          <w:szCs w:val="24"/>
+        </w:rPr>
+      </w:pPr>
+      <w:r>
+        <w:rPr>
+          <w:sz w:val="24"/>
+          <w:szCs w:val="24"/>
+        </w:rPr>
+        <w:t>Detalle canguros</w:t>
       </w:r>
     </w:p>
     <w:p>
@@ -296,8 +725,36 @@
           <w:ilvl w:val="0"/>
           <w:numId w:val="3"/>
         </w:numPr>
-      </w:pPr>
-      <w:r>
+        <w:rPr>
+          <w:sz w:val="24"/>
+          <w:szCs w:val="24"/>
+        </w:rPr>
+      </w:pPr>
+      <w:r>
+        <w:rPr>
+          <w:sz w:val="24"/>
+          <w:szCs w:val="24"/>
+        </w:rPr>
+        <w:t>Seguimiento</w:t>
+      </w:r>
+    </w:p>
+    <w:p>
+      <w:pPr>
+        <w:pStyle w:val="Prrafodelista"/>
+        <w:numPr>
+          <w:ilvl w:val="0"/>
+          <w:numId w:val="3"/>
+        </w:numPr>
+        <w:rPr>
+          <w:sz w:val="24"/>
+          <w:szCs w:val="24"/>
+        </w:rPr>
+      </w:pPr>
+      <w:r>
+        <w:rPr>
+          <w:sz w:val="24"/>
+          <w:szCs w:val="24"/>
+        </w:rPr>
         <w:t>Valoración</w:t>
       </w:r>
     </w:p>
@@ -311,115 +768,7 @@
         <w:pStyle w:val="Prrafodelista"/>
       </w:pPr>
     </w:p>
-    <w:p>
-      <w:pPr>
-        <w:pStyle w:val="Prrafodelista"/>
-      </w:pPr>
-    </w:p>
-    <w:p>
-      <w:pPr>
-        <w:pStyle w:val="Prrafodelista"/>
-      </w:pPr>
-    </w:p>
-    <w:p>
-      <w:pPr>
-        <w:pStyle w:val="Prrafodelista"/>
-      </w:pPr>
-    </w:p>
-    <w:p>
-      <w:pPr>
-        <w:pStyle w:val="Prrafodelista"/>
-      </w:pPr>
-    </w:p>
-    <w:p>
-      <w:pPr>
-        <w:pStyle w:val="Prrafodelista"/>
-      </w:pPr>
-    </w:p>
-    <w:p>
-      <w:pPr>
-        <w:pStyle w:val="Prrafodelista"/>
-      </w:pPr>
-    </w:p>
-    <w:p>
-      <w:pPr>
-        <w:pStyle w:val="Prrafodelista"/>
-      </w:pPr>
-    </w:p>
-    <w:p>
-      <w:pPr>
-        <w:pStyle w:val="Prrafodelista"/>
-      </w:pPr>
-    </w:p>
-    <w:p>
-      <w:pPr>
-        <w:pStyle w:val="Prrafodelista"/>
-      </w:pPr>
-    </w:p>
-    <w:p>
-      <w:pPr>
-        <w:pStyle w:val="Prrafodelista"/>
-      </w:pPr>
-    </w:p>
-    <w:p>
-      <w:pPr>
-        <w:pStyle w:val="Prrafodelista"/>
-      </w:pPr>
-    </w:p>
-    <w:p>
-      <w:pPr>
-        <w:pStyle w:val="Prrafodelista"/>
-      </w:pPr>
-    </w:p>
-    <w:p>
-      <w:pPr>
-        <w:pStyle w:val="Prrafodelista"/>
-      </w:pPr>
-      <w:bookmarkStart w:id="0" w:name="_GoBack"/>
-      <w:r>
-        <w:rPr>
-          <w:noProof/>
-          <w:lang w:eastAsia="es-ES"/>
-        </w:rPr>
-        <w:lastRenderedPageBreak/>
-        <w:drawing>
-          <wp:inline distT="0" distB="0" distL="0" distR="0" wp14:anchorId="4EEF9007" wp14:editId="5FA16B42">
-            <wp:extent cx="5400040" cy="3035935"/>
-            <wp:effectExtent l="0" t="0" r="0" b="0"/>
-            <wp:docPr id="1" name="Imagen 1"/>
-            <wp:cNvGraphicFramePr>
-              <a:graphicFrameLocks xmlns:a="http://schemas.openxmlformats.org/drawingml/2006/main" noChangeAspect="1"/>
-            </wp:cNvGraphicFramePr>
-            <a:graphic xmlns:a="http://schemas.openxmlformats.org/drawingml/2006/main">
-              <a:graphicData uri="http://schemas.openxmlformats.org/drawingml/2006/picture">
-                <pic:pic xmlns:pic="http://schemas.openxmlformats.org/drawingml/2006/picture">
-                  <pic:nvPicPr>
-                    <pic:cNvPr id="1" name=""/>
-                    <pic:cNvPicPr/>
-                  </pic:nvPicPr>
-                  <pic:blipFill>
-                    <a:blip r:embed="rId5"/>
-                    <a:stretch>
-                      <a:fillRect/>
-                    </a:stretch>
-                  </pic:blipFill>
-                  <pic:spPr>
-                    <a:xfrm>
-                      <a:off x="0" y="0"/>
-                      <a:ext cx="5400040" cy="3035935"/>
-                    </a:xfrm>
-                    <a:prstGeom prst="rect">
-                      <a:avLst/>
-                    </a:prstGeom>
-                  </pic:spPr>
-                </pic:pic>
-              </a:graphicData>
-            </a:graphic>
-          </wp:inline>
-        </w:drawing>
-      </w:r>
-      <w:bookmarkEnd w:id="0"/>
-    </w:p>
+    <w:p/>
     <w:sectPr>
       <w:pgSz w:w="11906" w:h="16838"/>
       <w:pgMar w:top="1417" w:right="1701" w:bottom="1417" w:left="1701" w:header="708" w:footer="708" w:gutter="0"/>

</xml_diff>

<commit_message>
login y registro casi
</commit_message>
<xml_diff>
--- a/Descripción.docx
+++ b/Descripción.docx
@@ -267,7 +267,21 @@
           <w:sz w:val="24"/>
           <w:szCs w:val="24"/>
         </w:rPr>
-        <w:t>nicamente un listado de empresas y particulares por separado y luego un seguimiento del hijo.</w:t>
+        <w:t>nicamente un listado de empr</w:t>
+      </w:r>
+      <w:r>
+        <w:rPr>
+          <w:sz w:val="24"/>
+          <w:szCs w:val="24"/>
+        </w:rPr>
+        <w:t>esas y particulares por separado</w:t>
+      </w:r>
+      <w:r>
+        <w:rPr>
+          <w:sz w:val="24"/>
+          <w:szCs w:val="24"/>
+        </w:rPr>
+        <w:t>.</w:t>
       </w:r>
       <w:r>
         <w:rPr>
@@ -386,8 +400,15 @@
         </w:rPr>
         <w:t>@. Después de probar el servicio se le podrán valorar a los canguros o guarderías.</w:t>
       </w:r>
-      <w:bookmarkStart w:id="0" w:name="_GoBack"/>
-      <w:bookmarkEnd w:id="0"/>
+    </w:p>
+    <w:p>
+      <w:pPr>
+        <w:jc w:val="both"/>
+        <w:rPr>
+          <w:sz w:val="24"/>
+          <w:szCs w:val="24"/>
+        </w:rPr>
+      </w:pPr>
     </w:p>
     <w:p>
       <w:pPr>
@@ -416,13 +437,15 @@
           <w:szCs w:val="24"/>
         </w:rPr>
       </w:pPr>
-      <w:r>
-        <w:rPr>
-          <w:sz w:val="24"/>
-          <w:szCs w:val="24"/>
-        </w:rPr>
-        <w:t>Usuarios</w:t>
-      </w:r>
+      <w:proofErr w:type="spellStart"/>
+      <w:r>
+        <w:rPr>
+          <w:sz w:val="24"/>
+          <w:szCs w:val="24"/>
+        </w:rPr>
+        <w:t>User</w:t>
+      </w:r>
+      <w:proofErr w:type="spellEnd"/>
     </w:p>
     <w:p>
       <w:pPr>
@@ -478,20 +501,15 @@
           <w:szCs w:val="24"/>
         </w:rPr>
       </w:pPr>
-      <w:r>
-        <w:rPr>
-          <w:sz w:val="24"/>
-          <w:szCs w:val="24"/>
-        </w:rPr>
-        <w:t>Seguimiento</w:t>
-      </w:r>
-      <w:r>
-        <w:rPr>
-          <w:sz w:val="24"/>
-          <w:szCs w:val="24"/>
-        </w:rPr>
-        <w:t>: aun no desarrollada.</w:t>
-      </w:r>
+      <w:proofErr w:type="spellStart"/>
+      <w:r>
+        <w:rPr>
+          <w:sz w:val="24"/>
+          <w:szCs w:val="24"/>
+        </w:rPr>
+        <w:t>Valuations</w:t>
+      </w:r>
+      <w:proofErr w:type="spellEnd"/>
     </w:p>
     <w:p>
       <w:pPr>
@@ -511,50 +529,17 @@
           <w:sz w:val="24"/>
           <w:szCs w:val="24"/>
         </w:rPr>
-        <w:t>Valoracion</w:t>
-      </w:r>
-      <w:proofErr w:type="spellEnd"/>
-      <w:r>
-        <w:rPr>
-          <w:sz w:val="24"/>
-          <w:szCs w:val="24"/>
-        </w:rPr>
-        <w:t xml:space="preserve">: está creada en el </w:t>
-      </w:r>
-      <w:proofErr w:type="spellStart"/>
-      <w:proofErr w:type="gramStart"/>
-      <w:r>
-        <w:rPr>
-          <w:sz w:val="24"/>
-          <w:szCs w:val="24"/>
-        </w:rPr>
-        <w:t>sketching</w:t>
-      </w:r>
-      <w:proofErr w:type="spellEnd"/>
-      <w:proofErr w:type="gramEnd"/>
-      <w:r>
-        <w:rPr>
-          <w:sz w:val="24"/>
-          <w:szCs w:val="24"/>
-        </w:rPr>
-        <w:t xml:space="preserve"> pero </w:t>
-      </w:r>
-      <w:proofErr w:type="spellStart"/>
-      <w:r>
-        <w:rPr>
-          <w:sz w:val="24"/>
-          <w:szCs w:val="24"/>
-        </w:rPr>
-        <w:t>nosé</w:t>
-      </w:r>
-      <w:proofErr w:type="spellEnd"/>
-      <w:r>
-        <w:rPr>
-          <w:sz w:val="24"/>
-          <w:szCs w:val="24"/>
-        </w:rPr>
-        <w:t xml:space="preserve"> como incluirla en el diagrama de clases.</w:t>
-      </w:r>
+        <w:t>Children</w:t>
+      </w:r>
+      <w:proofErr w:type="spellEnd"/>
+    </w:p>
+    <w:p>
+      <w:pPr>
+        <w:rPr>
+          <w:sz w:val="24"/>
+          <w:szCs w:val="24"/>
+        </w:rPr>
+      </w:pPr>
     </w:p>
     <w:p>
       <w:pPr>
@@ -570,6 +555,8 @@
         </w:rPr>
         <w:t>Pantallas:</w:t>
       </w:r>
+      <w:bookmarkStart w:id="0" w:name="_GoBack"/>
+      <w:bookmarkEnd w:id="0"/>
     </w:p>
     <w:p>
       <w:pPr>
@@ -597,8 +584,17 @@
           <w:sz w:val="24"/>
           <w:szCs w:val="24"/>
         </w:rPr>
-        <w:t xml:space="preserve"> y registro</w:t>
-      </w:r>
+        <w:t xml:space="preserve"> y </w:t>
+      </w:r>
+      <w:proofErr w:type="spellStart"/>
+      <w:r>
+        <w:rPr>
+          <w:sz w:val="24"/>
+          <w:szCs w:val="24"/>
+        </w:rPr>
+        <w:t>signup</w:t>
+      </w:r>
+      <w:proofErr w:type="spellEnd"/>
     </w:p>
     <w:p>
       <w:pPr>
@@ -735,7 +731,7 @@
           <w:sz w:val="24"/>
           <w:szCs w:val="24"/>
         </w:rPr>
-        <w:t>Seguimiento</w:t>
+        <w:t>Valoración</w:t>
       </w:r>
     </w:p>
     <w:p>
@@ -750,13 +746,15 @@
           <w:szCs w:val="24"/>
         </w:rPr>
       </w:pPr>
-      <w:r>
-        <w:rPr>
-          <w:sz w:val="24"/>
-          <w:szCs w:val="24"/>
-        </w:rPr>
-        <w:t>Valoración</w:t>
-      </w:r>
+      <w:proofErr w:type="spellStart"/>
+      <w:r>
+        <w:rPr>
+          <w:sz w:val="24"/>
+          <w:szCs w:val="24"/>
+        </w:rPr>
+        <w:t>Map</w:t>
+      </w:r>
+      <w:proofErr w:type="spellEnd"/>
     </w:p>
     <w:p>
       <w:pPr>

</xml_diff>